<commit_message>
Update resume for 2022.
</commit_message>
<xml_diff>
--- a/resume/sean_gleason_resume.docx
+++ b/resume/sean_gleason_resume.docx
@@ -122,18 +122,9 @@
             <w:u w:val="single"/>
             <w:rtl w:val="0"/>
           </w:rPr>
-          <w:t xml:space="preserve">sean.a.gleason@gmail.com</w:t>
+          <w:t xml:space="preserve">sean@gleason.tech</w:t>
         </w:r>
       </w:hyperlink>
-      <w:r>
-        <w:rPr>
-          <w:rFonts w:ascii="Verdana" w:cs="Verdana" w:eastAsia="Verdana" w:hAnsi="Verdana"/>
-          <w:sz w:val="18"/>
-          <w:szCs w:val="18"/>
-          <w:rtl w:val="0"/>
-        </w:rPr>
-        <w:t xml:space="preserve"> </w:t>
-      </w:r>
       <w:r>
         <w:rPr>
           <w:rtl w:val="0"/>
@@ -200,21 +191,22 @@
           <w:numId w:val="2"/>
         </w:numPr>
         <w:spacing w:line="276" w:lineRule="auto"/>
-        <w:ind w:left="180"/>
-        <w:rPr>
-          <w:rFonts w:ascii="Verdana" w:cs="Verdana" w:eastAsia="Verdana" w:hAnsi="Verdana"/>
-          <w:sz w:val="14"/>
-          <w:szCs w:val="14"/>
-        </w:rPr>
-      </w:pPr>
-      <w:r>
-        <w:rPr>
-          <w:rFonts w:ascii="Verdana" w:cs="Verdana" w:eastAsia="Verdana" w:hAnsi="Verdana"/>
-          <w:sz w:val="20"/>
-          <w:szCs w:val="20"/>
-          <w:rtl w:val="0"/>
-        </w:rPr>
-        <w:t xml:space="preserve">Java - Spring Boot</w:t>
+        <w:ind w:left="180" w:hanging="360"/>
+        <w:rPr/>
+      </w:pPr>
+      <w:r>
+        <w:rPr>
+          <w:rFonts w:ascii="Verdana" w:cs="Verdana" w:eastAsia="Verdana" w:hAnsi="Verdana"/>
+          <w:sz w:val="20"/>
+          <w:szCs w:val="20"/>
+          <w:rtl w:val="0"/>
+        </w:rPr>
+        <w:t xml:space="preserve">Java - Spring Boot/Cloud</w:t>
+      </w:r>
+      <w:r>
+        <w:rPr>
+          <w:rtl w:val="0"/>
+        </w:rPr>
       </w:r>
     </w:p>
     <w:p>
@@ -224,21 +216,22 @@
           <w:numId w:val="2"/>
         </w:numPr>
         <w:spacing w:line="276" w:lineRule="auto"/>
-        <w:ind w:left="180"/>
-        <w:rPr>
-          <w:rFonts w:ascii="Verdana" w:cs="Verdana" w:eastAsia="Verdana" w:hAnsi="Verdana"/>
-          <w:sz w:val="14"/>
-          <w:szCs w:val="14"/>
-        </w:rPr>
-      </w:pPr>
-      <w:r>
-        <w:rPr>
-          <w:rFonts w:ascii="Verdana" w:cs="Verdana" w:eastAsia="Verdana" w:hAnsi="Verdana"/>
-          <w:sz w:val="20"/>
-          <w:szCs w:val="20"/>
-          <w:rtl w:val="0"/>
-        </w:rPr>
-        <w:t xml:space="preserve">Rest API Web Services</w:t>
+        <w:ind w:left="180" w:hanging="360"/>
+        <w:rPr/>
+      </w:pPr>
+      <w:r>
+        <w:rPr>
+          <w:rFonts w:ascii="Verdana" w:cs="Verdana" w:eastAsia="Verdana" w:hAnsi="Verdana"/>
+          <w:sz w:val="20"/>
+          <w:szCs w:val="20"/>
+          <w:rtl w:val="0"/>
+        </w:rPr>
+        <w:t xml:space="preserve">REST API Web Services</w:t>
+      </w:r>
+      <w:r>
+        <w:rPr>
+          <w:rtl w:val="0"/>
+        </w:rPr>
       </w:r>
     </w:p>
     <w:p>
@@ -248,12 +241,8 @@
           <w:numId w:val="2"/>
         </w:numPr>
         <w:spacing w:line="276" w:lineRule="auto"/>
-        <w:ind w:left="180"/>
-        <w:rPr>
-          <w:rFonts w:ascii="Verdana" w:cs="Verdana" w:eastAsia="Verdana" w:hAnsi="Verdana"/>
-          <w:sz w:val="14"/>
-          <w:szCs w:val="14"/>
-        </w:rPr>
+        <w:ind w:left="180" w:hanging="360"/>
+        <w:rPr/>
       </w:pPr>
       <w:r>
         <w:rPr>
@@ -264,6 +253,11 @@
         </w:rPr>
         <w:t xml:space="preserve">Apache Kafka</w:t>
       </w:r>
+      <w:r>
+        <w:rPr>
+          <w:rtl w:val="0"/>
+        </w:rPr>
+      </w:r>
     </w:p>
     <w:p>
       <w:pPr>
@@ -272,12 +266,8 @@
           <w:numId w:val="2"/>
         </w:numPr>
         <w:spacing w:line="276" w:lineRule="auto"/>
-        <w:ind w:left="180"/>
-        <w:rPr>
-          <w:rFonts w:ascii="Verdana" w:cs="Verdana" w:eastAsia="Verdana" w:hAnsi="Verdana"/>
-          <w:sz w:val="14"/>
-          <w:szCs w:val="14"/>
-        </w:rPr>
+        <w:ind w:left="180" w:hanging="360"/>
+        <w:rPr/>
       </w:pPr>
       <w:r>
         <w:rPr>
@@ -291,42 +281,27 @@
     </w:p>
     <w:p>
       <w:pPr>
-        <w:spacing w:line="276" w:lineRule="auto"/>
-        <w:ind w:left="180" w:firstLine="0"/>
-        <w:rPr>
-          <w:rFonts w:ascii="Verdana" w:cs="Verdana" w:eastAsia="Verdana" w:hAnsi="Verdana"/>
-          <w:sz w:val="20"/>
-          <w:szCs w:val="20"/>
-        </w:rPr>
-      </w:pPr>
-      <w:r>
-        <w:rPr>
-          <w:rtl w:val="0"/>
-        </w:rPr>
-      </w:r>
-    </w:p>
-    <w:p>
-      <w:pPr>
         <w:numPr>
           <w:ilvl w:val="0"/>
           <w:numId w:val="2"/>
         </w:numPr>
         <w:spacing w:line="276" w:lineRule="auto"/>
-        <w:ind w:left="180"/>
-        <w:rPr>
-          <w:rFonts w:ascii="Verdana" w:cs="Verdana" w:eastAsia="Verdana" w:hAnsi="Verdana"/>
-          <w:sz w:val="14"/>
-          <w:szCs w:val="14"/>
-        </w:rPr>
-      </w:pPr>
-      <w:r>
-        <w:rPr>
-          <w:rFonts w:ascii="Verdana" w:cs="Verdana" w:eastAsia="Verdana" w:hAnsi="Verdana"/>
-          <w:sz w:val="20"/>
-          <w:szCs w:val="20"/>
-          <w:rtl w:val="0"/>
-        </w:rPr>
-        <w:t xml:space="preserve">Pivotal Cloud Foundry</w:t>
+        <w:ind w:left="180" w:hanging="360"/>
+        <w:rPr>
+          <w:rFonts w:ascii="Verdana" w:cs="Verdana" w:eastAsia="Verdana" w:hAnsi="Verdana"/>
+          <w:sz w:val="20"/>
+          <w:szCs w:val="20"/>
+          <w:u w:val="none"/>
+        </w:rPr>
+      </w:pPr>
+      <w:r>
+        <w:rPr>
+          <w:rFonts w:ascii="Verdana" w:cs="Verdana" w:eastAsia="Verdana" w:hAnsi="Verdana"/>
+          <w:sz w:val="20"/>
+          <w:szCs w:val="20"/>
+          <w:rtl w:val="0"/>
+        </w:rPr>
+        <w:t xml:space="preserve">Angular UI</w:t>
       </w:r>
     </w:p>
     <w:p>
@@ -336,12 +311,58 @@
           <w:numId w:val="2"/>
         </w:numPr>
         <w:spacing w:line="276" w:lineRule="auto"/>
-        <w:ind w:left="180"/>
-        <w:rPr>
-          <w:rFonts w:ascii="Verdana" w:cs="Verdana" w:eastAsia="Verdana" w:hAnsi="Verdana"/>
-          <w:sz w:val="14"/>
-          <w:szCs w:val="14"/>
-        </w:rPr>
+        <w:ind w:left="180" w:hanging="360"/>
+        <w:rPr>
+          <w:rFonts w:ascii="Verdana" w:cs="Verdana" w:eastAsia="Verdana" w:hAnsi="Verdana"/>
+          <w:sz w:val="20"/>
+          <w:szCs w:val="20"/>
+          <w:u w:val="none"/>
+        </w:rPr>
+      </w:pPr>
+      <w:r>
+        <w:rPr>
+          <w:rFonts w:ascii="Verdana" w:cs="Verdana" w:eastAsia="Verdana" w:hAnsi="Verdana"/>
+          <w:sz w:val="20"/>
+          <w:szCs w:val="20"/>
+          <w:rtl w:val="0"/>
+        </w:rPr>
+        <w:t xml:space="preserve">BDD Testing with Karate</w:t>
+      </w:r>
+    </w:p>
+    <w:p>
+      <w:pPr>
+        <w:numPr>
+          <w:ilvl w:val="0"/>
+          <w:numId w:val="2"/>
+        </w:numPr>
+        <w:spacing w:line="276" w:lineRule="auto"/>
+        <w:ind w:left="180" w:hanging="360"/>
+        <w:rPr/>
+      </w:pPr>
+      <w:r>
+        <w:rPr>
+          <w:rFonts w:ascii="Verdana" w:cs="Verdana" w:eastAsia="Verdana" w:hAnsi="Verdana"/>
+          <w:sz w:val="20"/>
+          <w:szCs w:val="20"/>
+          <w:rtl w:val="0"/>
+        </w:rPr>
+        <w:t xml:space="preserve">VMWare Tanzu Application Services</w:t>
+      </w:r>
+      <w:r>
+        <w:rPr>
+          <w:rtl w:val="0"/>
+        </w:rPr>
+      </w:r>
+    </w:p>
+    <w:p>
+      <w:pPr>
+        <w:numPr>
+          <w:ilvl w:val="0"/>
+          <w:numId w:val="2"/>
+        </w:numPr>
+        <w:spacing w:line="276" w:lineRule="auto"/>
+        <w:ind w:left="180" w:hanging="360"/>
+        <w:rPr/>
       </w:pPr>
       <w:r>
         <w:rPr>
@@ -352,6 +373,11 @@
         </w:rPr>
         <w:t xml:space="preserve">Kubernetes</w:t>
       </w:r>
+      <w:r>
+        <w:rPr>
+          <w:rtl w:val="0"/>
+        </w:rPr>
+      </w:r>
     </w:p>
     <w:p>
       <w:pPr>
@@ -360,12 +386,8 @@
           <w:numId w:val="2"/>
         </w:numPr>
         <w:spacing w:line="276" w:lineRule="auto"/>
-        <w:ind w:left="180"/>
-        <w:rPr>
-          <w:rFonts w:ascii="Verdana" w:cs="Verdana" w:eastAsia="Verdana" w:hAnsi="Verdana"/>
-          <w:sz w:val="14"/>
-          <w:szCs w:val="14"/>
-        </w:rPr>
+        <w:ind w:left="180" w:hanging="360"/>
+        <w:rPr/>
       </w:pPr>
       <w:r>
         <w:rPr>
@@ -376,6 +398,11 @@
         </w:rPr>
         <w:t xml:space="preserve">Google Cloud Platform (GCP)</w:t>
       </w:r>
+      <w:r>
+        <w:rPr>
+          <w:rtl w:val="0"/>
+        </w:rPr>
+      </w:r>
     </w:p>
     <w:p>
       <w:pPr>
@@ -384,12 +411,8 @@
           <w:numId w:val="2"/>
         </w:numPr>
         <w:spacing w:line="276" w:lineRule="auto"/>
-        <w:ind w:left="180"/>
-        <w:rPr>
-          <w:rFonts w:ascii="Verdana" w:cs="Verdana" w:eastAsia="Verdana" w:hAnsi="Verdana"/>
-          <w:sz w:val="14"/>
-          <w:szCs w:val="14"/>
-        </w:rPr>
+        <w:ind w:left="180" w:hanging="360"/>
+        <w:rPr/>
       </w:pPr>
       <w:r>
         <w:rPr>
@@ -400,6 +423,11 @@
         </w:rPr>
         <w:t xml:space="preserve">Amazon Web Services (AWS)</w:t>
       </w:r>
+      <w:r>
+        <w:rPr>
+          <w:rtl w:val="0"/>
+        </w:rPr>
+      </w:r>
     </w:p>
     <w:p>
       <w:pPr>
@@ -408,12 +436,8 @@
           <w:numId w:val="2"/>
         </w:numPr>
         <w:spacing w:line="276" w:lineRule="auto"/>
-        <w:ind w:left="180"/>
-        <w:rPr>
-          <w:rFonts w:ascii="Verdana" w:cs="Verdana" w:eastAsia="Verdana" w:hAnsi="Verdana"/>
-          <w:sz w:val="14"/>
-          <w:szCs w:val="14"/>
-        </w:rPr>
+        <w:ind w:left="180" w:hanging="360"/>
+        <w:rPr/>
       </w:pPr>
       <w:r>
         <w:rPr>
@@ -424,6 +448,11 @@
         </w:rPr>
         <w:t xml:space="preserve">Mongo Database</w:t>
       </w:r>
+      <w:r>
+        <w:rPr>
+          <w:rtl w:val="0"/>
+        </w:rPr>
+      </w:r>
     </w:p>
     <w:p>
       <w:pPr>
@@ -432,12 +461,8 @@
           <w:numId w:val="2"/>
         </w:numPr>
         <w:spacing w:line="276" w:lineRule="auto"/>
-        <w:ind w:left="180"/>
-        <w:rPr>
-          <w:rFonts w:ascii="Verdana" w:cs="Verdana" w:eastAsia="Verdana" w:hAnsi="Verdana"/>
-          <w:sz w:val="14"/>
-          <w:szCs w:val="14"/>
-        </w:rPr>
+        <w:ind w:left="180" w:hanging="360"/>
+        <w:rPr/>
       </w:pPr>
       <w:r>
         <w:rPr>
@@ -448,6 +473,11 @@
         </w:rPr>
         <w:t xml:space="preserve">Oracle Database</w:t>
       </w:r>
+      <w:r>
+        <w:rPr>
+          <w:rtl w:val="0"/>
+        </w:rPr>
+      </w:r>
     </w:p>
     <w:p>
       <w:pPr>
@@ -456,12 +486,8 @@
           <w:numId w:val="2"/>
         </w:numPr>
         <w:spacing w:line="276" w:lineRule="auto"/>
-        <w:ind w:left="180"/>
-        <w:rPr>
-          <w:rFonts w:ascii="Verdana" w:cs="Verdana" w:eastAsia="Verdana" w:hAnsi="Verdana"/>
-          <w:sz w:val="14"/>
-          <w:szCs w:val="14"/>
-        </w:rPr>
+        <w:ind w:left="180" w:hanging="360"/>
+        <w:rPr/>
       </w:pPr>
       <w:r>
         <w:rPr>
@@ -472,6 +498,11 @@
         </w:rPr>
         <w:t xml:space="preserve">Cassandra Database</w:t>
       </w:r>
+      <w:r>
+        <w:rPr>
+          <w:rtl w:val="0"/>
+        </w:rPr>
+      </w:r>
     </w:p>
     <w:p>
       <w:pPr>
@@ -480,12 +511,8 @@
           <w:numId w:val="2"/>
         </w:numPr>
         <w:spacing w:line="276" w:lineRule="auto"/>
-        <w:ind w:left="180"/>
-        <w:rPr>
-          <w:rFonts w:ascii="Verdana" w:cs="Verdana" w:eastAsia="Verdana" w:hAnsi="Verdana"/>
-          <w:sz w:val="14"/>
-          <w:szCs w:val="14"/>
-        </w:rPr>
+        <w:ind w:left="180" w:hanging="360"/>
+        <w:rPr/>
       </w:pPr>
       <w:r>
         <w:rPr>
@@ -496,6 +523,11 @@
         </w:rPr>
         <w:t xml:space="preserve">Jenkins CI/CD Pipelines</w:t>
       </w:r>
+      <w:r>
+        <w:rPr>
+          <w:rtl w:val="0"/>
+        </w:rPr>
+      </w:r>
     </w:p>
     <w:p>
       <w:pPr>
@@ -504,21 +536,16 @@
           <w:numId w:val="2"/>
         </w:numPr>
         <w:spacing w:line="276" w:lineRule="auto"/>
-        <w:ind w:left="180"/>
-        <w:rPr>
-          <w:rFonts w:ascii="Verdana" w:cs="Verdana" w:eastAsia="Verdana" w:hAnsi="Verdana"/>
-          <w:sz w:val="14"/>
-          <w:szCs w:val="14"/>
-        </w:rPr>
+        <w:ind w:left="180" w:hanging="360"/>
+        <w:rPr/>
         <w:sectPr>
           <w:type w:val="continuous"/>
           <w:pgSz w:h="15840" w:w="12240" w:orient="portrait"/>
           <w:pgMar w:bottom="431.99999999999994" w:top="431.99999999999994" w:left="1080" w:right="1080" w:header="720" w:footer="720"/>
-          <w:cols w:equalWidth="0" w:num="4">
-            <w:col w:space="335.98" w:w="2268"/>
-            <w:col w:space="335.98" w:w="2268"/>
-            <w:col w:space="335.98" w:w="2268"/>
-            <w:col w:space="0" w:w="2268"/>
+          <w:cols w:equalWidth="0" w:num="3">
+            <w:col w:space="720" w:w="2880"/>
+            <w:col w:space="720" w:w="2880"/>
+            <w:col w:space="0" w:w="2880"/>
           </w:cols>
         </w:sectPr>
       </w:pPr>
@@ -529,7 +556,7 @@
           <w:szCs w:val="20"/>
           <w:rtl w:val="0"/>
         </w:rPr>
-        <w:t xml:space="preserve">Bamboo</w:t>
+        <w:t xml:space="preserve">Bamboo CI/CD Pipelines</w:t>
       </w:r>
     </w:p>
     <w:p>
@@ -687,11 +714,6 @@
         </w:rPr>
         <w:t xml:space="preserve">– Present</w:t>
       </w:r>
-      <w:r>
-        <w:rPr>
-          <w:rtl w:val="0"/>
-        </w:rPr>
-      </w:r>
     </w:p>
     <w:p>
       <w:pPr>
@@ -700,25 +722,20 @@
         <w:ind w:left="720" w:firstLine="0"/>
         <w:rPr>
           <w:rFonts w:ascii="Verdana" w:cs="Verdana" w:eastAsia="Verdana" w:hAnsi="Verdana"/>
-          <w:sz w:val="20"/>
-          <w:szCs w:val="20"/>
-          <w:vertAlign w:val="baseline"/>
-        </w:rPr>
-      </w:pPr>
-      <w:r>
-        <w:rPr>
-          <w:rFonts w:ascii="Verdana" w:cs="Verdana" w:eastAsia="Verdana" w:hAnsi="Verdana"/>
           <w:b w:val="1"/>
           <w:sz w:val="20"/>
           <w:szCs w:val="20"/>
-          <w:rtl w:val="0"/>
-        </w:rPr>
-        <w:t xml:space="preserve">Senior Software Engineer</w:t>
-      </w:r>
-      <w:r>
-        <w:rPr>
-          <w:rtl w:val="0"/>
-        </w:rPr>
+        </w:rPr>
+      </w:pPr>
+      <w:r>
+        <w:rPr>
+          <w:rFonts w:ascii="Verdana" w:cs="Verdana" w:eastAsia="Verdana" w:hAnsi="Verdana"/>
+          <w:b w:val="1"/>
+          <w:sz w:val="20"/>
+          <w:szCs w:val="20"/>
+          <w:rtl w:val="0"/>
+        </w:rPr>
+        <w:t xml:space="preserve">Senior Software Engineer - Cloud Platform and Infrastructure Development</w:t>
       </w:r>
     </w:p>
     <w:p>
@@ -741,7 +758,12 @@
           <w:szCs w:val="20"/>
           <w:rtl w:val="0"/>
         </w:rPr>
-        <w:t xml:space="preserve">Worked on the Cloud Platform and Infrastructure Team setting development standards company wide.</w:t>
+        <w:t xml:space="preserve">Work on setting development standards company wide for Spring Boot Microservices.</w:t>
+      </w:r>
+      <w:r>
+        <w:rPr>
+          <w:rtl w:val="0"/>
+        </w:rPr>
       </w:r>
     </w:p>
     <w:p>
@@ -764,7 +786,12 @@
           <w:szCs w:val="20"/>
           <w:rtl w:val="0"/>
         </w:rPr>
-        <w:t xml:space="preserve">Regularly present to internal development meetings showcasing new tools available in libraries  Spring Data Elasticsearch and Spring Security.</w:t>
+        <w:t xml:space="preserve">Regularly present in development meetings showcasing new tools available in Spring.</w:t>
+      </w:r>
+      <w:r>
+        <w:rPr>
+          <w:rtl w:val="0"/>
+        </w:rPr>
       </w:r>
     </w:p>
     <w:p>
@@ -787,7 +814,22 @@
           <w:szCs w:val="20"/>
           <w:rtl w:val="0"/>
         </w:rPr>
-        <w:t xml:space="preserve">Configured and deployed the latest Spring Authorization Server on Kubernetes in preparation for OAuth 2.1 upgrade.</w:t>
+        <w:t xml:space="preserve">Engineered search APIs using Elasticsearch, consuming change data captures with Kafka</w:t>
+      </w:r>
+      <w:r>
+        <w:rPr>
+          <w:rFonts w:ascii="Verdana" w:cs="Verdana" w:eastAsia="Verdana" w:hAnsi="Verdana"/>
+          <w:b w:val="1"/>
+          <w:sz w:val="20"/>
+          <w:szCs w:val="20"/>
+          <w:rtl w:val="0"/>
+        </w:rPr>
+        <w:t xml:space="preserve">.</w:t>
+      </w:r>
+      <w:r>
+        <w:rPr>
+          <w:rtl w:val="0"/>
+        </w:rPr>
       </w:r>
     </w:p>
     <w:p>
@@ -810,25 +852,7 @@
           <w:szCs w:val="20"/>
           <w:rtl w:val="0"/>
         </w:rPr>
-        <w:t xml:space="preserve">Built search REST </w:t>
-      </w:r>
-      <w:r>
-        <w:rPr>
-          <w:rFonts w:ascii="Verdana" w:cs="Verdana" w:eastAsia="Verdana" w:hAnsi="Verdana"/>
-          <w:sz w:val="20"/>
-          <w:szCs w:val="20"/>
-          <w:rtl w:val="0"/>
-        </w:rPr>
-        <w:t xml:space="preserve">API’s using</w:t>
-      </w:r>
-      <w:r>
-        <w:rPr>
-          <w:rFonts w:ascii="Verdana" w:cs="Verdana" w:eastAsia="Verdana" w:hAnsi="Verdana"/>
-          <w:sz w:val="20"/>
-          <w:szCs w:val="20"/>
-          <w:rtl w:val="0"/>
-        </w:rPr>
-        <w:t xml:space="preserve"> Spring Data Elasticsearch while consuming change data captures with Spring Cloud Streams for Kafka.</w:t>
+        <w:t xml:space="preserve">Scripted deployment of Elasticsearch/Kibana helm-charts to Kubernetes and AWS.</w:t>
       </w:r>
     </w:p>
     <w:p>
@@ -851,12 +875,76 @@
           <w:szCs w:val="20"/>
           <w:rtl w:val="0"/>
         </w:rPr>
-        <w:t xml:space="preserve">Upgraded several Spring Boot applications while maintaining backwards compatibility with Spring Authorization Server.</w:t>
-      </w:r>
-      <w:r>
-        <w:rPr>
-          <w:rtl w:val="0"/>
-        </w:rPr>
+        <w:t xml:space="preserve">Developed walkthrough for upgrading Spring Boot Microservices from 2.x -&gt; 2.6.x.</w:t>
+      </w:r>
+    </w:p>
+    <w:p>
+      <w:pPr>
+        <w:numPr>
+          <w:ilvl w:val="0"/>
+          <w:numId w:val="3"/>
+        </w:numPr>
+        <w:ind w:left="1440" w:hanging="360"/>
+        <w:rPr>
+          <w:rFonts w:ascii="Noto Sans Symbols" w:cs="Noto Sans Symbols" w:eastAsia="Noto Sans Symbols" w:hAnsi="Noto Sans Symbols"/>
+          <w:sz w:val="14"/>
+          <w:szCs w:val="14"/>
+        </w:rPr>
+      </w:pPr>
+      <w:r>
+        <w:rPr>
+          <w:rFonts w:ascii="Verdana" w:cs="Verdana" w:eastAsia="Verdana" w:hAnsi="Verdana"/>
+          <w:sz w:val="20"/>
+          <w:szCs w:val="20"/>
+          <w:rtl w:val="0"/>
+        </w:rPr>
+        <w:t xml:space="preserve">Wrote upgrade guide for transitioning from Spring Cloud OAuth to Spring Security.</w:t>
+      </w:r>
+    </w:p>
+    <w:p>
+      <w:pPr>
+        <w:numPr>
+          <w:ilvl w:val="0"/>
+          <w:numId w:val="3"/>
+        </w:numPr>
+        <w:ind w:left="1440" w:hanging="360"/>
+        <w:rPr>
+          <w:rFonts w:ascii="Noto Sans Symbols" w:cs="Noto Sans Symbols" w:eastAsia="Noto Sans Symbols" w:hAnsi="Noto Sans Symbols"/>
+          <w:sz w:val="14"/>
+          <w:szCs w:val="14"/>
+        </w:rPr>
+      </w:pPr>
+      <w:r>
+        <w:rPr>
+          <w:rFonts w:ascii="Verdana" w:cs="Verdana" w:eastAsia="Verdana" w:hAnsi="Verdana"/>
+          <w:sz w:val="20"/>
+          <w:szCs w:val="20"/>
+          <w:rtl w:val="0"/>
+        </w:rPr>
+        <w:t xml:space="preserve">Architected upgrade patterns for the Angular UI stack using Angular Bootstrap.</w:t>
+      </w:r>
+    </w:p>
+    <w:p>
+      <w:pPr>
+        <w:numPr>
+          <w:ilvl w:val="0"/>
+          <w:numId w:val="3"/>
+        </w:numPr>
+        <w:ind w:left="1440" w:hanging="360"/>
+        <w:rPr>
+          <w:rFonts w:ascii="Noto Sans Symbols" w:cs="Noto Sans Symbols" w:eastAsia="Noto Sans Symbols" w:hAnsi="Noto Sans Symbols"/>
+          <w:sz w:val="14"/>
+          <w:szCs w:val="14"/>
+        </w:rPr>
+      </w:pPr>
+      <w:r>
+        <w:rPr>
+          <w:rFonts w:ascii="Verdana" w:cs="Verdana" w:eastAsia="Verdana" w:hAnsi="Verdana"/>
+          <w:sz w:val="20"/>
+          <w:szCs w:val="20"/>
+          <w:rtl w:val="0"/>
+        </w:rPr>
+        <w:t xml:space="preserve">Designed Behavioral Driven Testing CI/CD pipeline running on Bamboo using Docker.</w:t>
       </w:r>
     </w:p>
     <w:p>
@@ -991,6 +1079,11 @@
         </w:rPr>
         <w:t xml:space="preserve">Lead multiple teams for a major Pharmaceutical Distributor developing Spring Boot Microservice APIs on Pivotal Cloud Foundry using Kafka Stream Messaging for intercommunication between services.  </w:t>
       </w:r>
+      <w:r>
+        <w:rPr>
+          <w:rtl w:val="0"/>
+        </w:rPr>
+      </w:r>
     </w:p>
     <w:p>
       <w:pPr>
@@ -1028,6 +1121,11 @@
         </w:rPr>
         <w:t xml:space="preserve">Created company specific Spring Boot Starter services that reduced the complexity to build an application all the way up to production.</w:t>
       </w:r>
+      <w:r>
+        <w:rPr>
+          <w:rtl w:val="0"/>
+        </w:rPr>
+      </w:r>
     </w:p>
     <w:p>
       <w:pPr>
@@ -1065,6 +1163,11 @@
         </w:rPr>
         <w:t xml:space="preserve">Upgraded several Spring Boot applications to the latest version to allow for newer features.</w:t>
       </w:r>
+      <w:r>
+        <w:rPr>
+          <w:rtl w:val="0"/>
+        </w:rPr>
+      </w:r>
     </w:p>
     <w:p>
       <w:pPr>
@@ -1102,6 +1205,11 @@
         </w:rPr>
         <w:t xml:space="preserve">Architected several Kafka Messaging designs that aided in rapid development.</w:t>
       </w:r>
+      <w:r>
+        <w:rPr>
+          <w:rtl w:val="0"/>
+        </w:rPr>
+      </w:r>
     </w:p>
     <w:p>
       <w:pPr>
@@ -1355,7 +1463,7 @@
           <w:szCs w:val="19"/>
           <w:rtl w:val="0"/>
         </w:rPr>
-        <w:t xml:space="preserve">Developed Spring Boot microservice API’s on Pivotal Cloud Foundry in an effort to deconstruct the monolithic E-Commerce website</w:t>
+        <w:t xml:space="preserve">Developed Spring Boot microservice APIs on Pivotal Cloud Foundry in an effort to deconstruct the monolithic E-Commerce website</w:t>
       </w:r>
       <w:r>
         <w:rPr>
@@ -1565,27 +1673,6 @@
           <w:rtl w:val="0"/>
         </w:rPr>
         <w:t xml:space="preserve">BS Computer Science</w:t>
-      </w:r>
-    </w:p>
-    <w:p>
-      <w:pPr>
-        <w:pageBreakBefore w:val="0"/>
-        <w:tabs>
-          <w:tab w:val="left" w:pos="1134"/>
-          <w:tab w:val="right" w:pos="10773"/>
-        </w:tabs>
-        <w:spacing w:line="276" w:lineRule="auto"/>
-        <w:rPr>
-          <w:rFonts w:ascii="Verdana" w:cs="Verdana" w:eastAsia="Verdana" w:hAnsi="Verdana"/>
-          <w:b w:val="1"/>
-          <w:sz w:val="20"/>
-          <w:szCs w:val="20"/>
-        </w:rPr>
-      </w:pPr>
-      <w:r>
-        <w:rPr>
-          <w:rtl w:val="0"/>
-        </w:rPr>
       </w:r>
     </w:p>
     <w:sectPr>
@@ -1841,6 +1928,8 @@
         <w:ind w:left="720" w:hanging="360"/>
       </w:pPr>
       <w:rPr>
+        <w:rFonts w:ascii="Arial" w:cs="Arial" w:eastAsia="Arial" w:hAnsi="Arial"/>
+        <w:b w:val="0"/>
         <w:u w:val="none"/>
       </w:rPr>
     </w:lvl>

</xml_diff>